<commit_message>
add employee, user, admin guards.  create edit product, edit profile, create search by product name
add employee, user, admin guards.
create edit product, edit profile,
create search by product name
</commit_message>
<xml_diff>
--- a/..DOCUMENTATION.docx
+++ b/..DOCUMENTATION.docx
@@ -125,6 +125,23 @@
       <w:proofErr w:type="spellEnd"/>
       <w:r>
         <w:t>- use for get data form firebase.</w:t>
+      </w:r>
+    </w:p>
+    <w:p>
+      <w:pPr>
+        <w:ind w:firstLine="720"/>
+      </w:pPr>
+      <w:r>
+        <w:t>@ngbmodule/material-carousel</w:t>
+      </w:r>
+      <w:r>
+        <w:t xml:space="preserve"> – show </w:t>
+      </w:r>
+      <w:r>
+        <w:t>ads</w:t>
+      </w:r>
+      <w:r>
+        <w:t>.</w:t>
       </w:r>
     </w:p>
     <w:p>

</xml_diff>